<commit_message>
journal et rapport de merde
</commit_message>
<xml_diff>
--- a/Deposer par Moodle/Semaine 8/Journal-Osama.docx
+++ b/Deposer par Moodle/Semaine 8/Journal-Osama.docx
@@ -1,6 +1,6 @@
 
 <file path=word/document.xml><?xml version="1.0" encoding="utf-8"?>
-<w:document xmlns:wpc="http://schemas.microsoft.com/office/word/2010/wordprocessingCanvas" xmlns:cx="http://schemas.microsoft.com/office/drawing/2014/chartex" xmlns:cx1="http://schemas.microsoft.com/office/drawing/2015/9/8/chartex" xmlns:cx2="http://schemas.microsoft.com/office/drawing/2015/10/21/chartex" xmlns:cx3="http://schemas.microsoft.com/office/drawing/2016/5/9/chartex" xmlns:cx4="http://schemas.microsoft.com/office/drawing/2016/5/10/chartex" xmlns:cx5="http://schemas.microsoft.com/office/drawing/2016/5/11/chartex" xmlns:cx6="http://schemas.microsoft.com/office/drawing/2016/5/12/chartex" xmlns:cx7="http://schemas.microsoft.com/office/drawing/2016/5/13/chartex" xmlns:cx8="http://schemas.microsoft.com/office/drawing/2016/5/14/chartex" xmlns:mc="http://schemas.openxmlformats.org/markup-compatibility/2006" xmlns:aink="http://schemas.microsoft.com/office/drawing/2016/ink" xmlns:am3d="http://schemas.microsoft.com/office/drawing/2017/model3d" xmlns:o="urn:schemas-microsoft-com:office:office" xmlns:r="http://schemas.openxmlformats.org/officeDocument/2006/relationships" xmlns:m="http://schemas.openxmlformats.org/officeDocument/2006/math" xmlns:v="urn:schemas-microsoft-com:vml" xmlns:wp14="http://schemas.microsoft.com/office/word/2010/wordprocessingDrawing" xmlns:wp="http://schemas.openxmlformats.org/drawingml/2006/wordprocessingDrawing" xmlns:w10="urn:schemas-microsoft-com:office:word" xmlns:w="http://schemas.openxmlformats.org/wordprocessingml/2006/main" xmlns:w14="http://schemas.microsoft.com/office/word/2010/wordml" xmlns:w15="http://schemas.microsoft.com/office/word/2012/wordml" xmlns:w16cid="http://schemas.microsoft.com/office/word/2016/wordml/cid" xmlns:w16se="http://schemas.microsoft.com/office/word/2015/wordml/symex" xmlns:wpg="http://schemas.microsoft.com/office/word/2010/wordprocessingGroup" xmlns:wpi="http://schemas.microsoft.com/office/word/2010/wordprocessingInk" xmlns:wne="http://schemas.microsoft.com/office/word/2006/wordml" xmlns:wps="http://schemas.microsoft.com/office/word/2010/wordprocessingShape" mc:Ignorable="w14 w15 w16se w16cid wp14">
+<w:document xmlns:wpc="http://schemas.microsoft.com/office/word/2010/wordprocessingCanvas" xmlns:mc="http://schemas.openxmlformats.org/markup-compatibility/2006" xmlns:o="urn:schemas-microsoft-com:office:office" xmlns:r="http://schemas.openxmlformats.org/officeDocument/2006/relationships" xmlns:m="http://schemas.openxmlformats.org/officeDocument/2006/math" xmlns:v="urn:schemas-microsoft-com:vml" xmlns:wp14="http://schemas.microsoft.com/office/word/2010/wordprocessingDrawing" xmlns:wp="http://schemas.openxmlformats.org/drawingml/2006/wordprocessingDrawing" xmlns:w10="urn:schemas-microsoft-com:office:word" xmlns:w="http://schemas.openxmlformats.org/wordprocessingml/2006/main" xmlns:w14="http://schemas.microsoft.com/office/word/2010/wordml" xmlns:w15="http://schemas.microsoft.com/office/word/2012/wordml" xmlns:wpg="http://schemas.microsoft.com/office/word/2010/wordprocessingGroup" xmlns:wpi="http://schemas.microsoft.com/office/word/2010/wordprocessingInk" xmlns:wne="http://schemas.microsoft.com/office/word/2006/wordml" xmlns:wps="http://schemas.microsoft.com/office/word/2010/wordprocessingShape" mc:Ignorable="w14 w15 wp14">
   <w:body>
     <w:p>
       <w:pPr>
@@ -14,7 +14,7 @@
         <w:t xml:space="preserve"> </w:t>
       </w:r>
       <w:r>
-        <w:t>X</w:t>
+        <w:t>8</w:t>
       </w:r>
     </w:p>
     <w:p>
@@ -48,6 +48,80 @@
       <w:r>
         <w:t xml:space="preserve">Jeudi </w:t>
       </w:r>
+    </w:p>
+    <w:p>
+      <w:pPr>
+        <w:pStyle w:val="Paragraphedeliste"/>
+        <w:numPr>
+          <w:ilvl w:val="0"/>
+          <w:numId w:val="5"/>
+        </w:numPr>
+      </w:pPr>
+      <w:r>
+        <w:t>Login page</w:t>
+      </w:r>
+    </w:p>
+    <w:p>
+      <w:pPr>
+        <w:pStyle w:val="Paragraphedeliste"/>
+        <w:numPr>
+          <w:ilvl w:val="0"/>
+          <w:numId w:val="5"/>
+        </w:numPr>
+      </w:pPr>
+      <w:r>
+        <w:t>Mettre dans en local le projet</w:t>
+      </w:r>
+    </w:p>
+    <w:p>
+      <w:pPr>
+        <w:pStyle w:val="Paragraphedeliste"/>
+        <w:numPr>
+          <w:ilvl w:val="0"/>
+          <w:numId w:val="5"/>
+        </w:numPr>
+      </w:pPr>
+      <w:r>
+        <w:t>Tester la connexion de base de données</w:t>
+      </w:r>
+    </w:p>
+    <w:p>
+      <w:pPr>
+        <w:pStyle w:val="Paragraphedeliste"/>
+        <w:numPr>
+          <w:ilvl w:val="0"/>
+          <w:numId w:val="5"/>
+        </w:numPr>
+      </w:pPr>
+      <w:r>
+        <w:t>Création</w:t>
+      </w:r>
+      <w:r>
+        <w:t xml:space="preserve"> 3</w:t>
+      </w:r>
+      <w:r>
+        <w:t xml:space="preserve"> </w:t>
+      </w:r>
+      <w:proofErr w:type="spellStart"/>
+      <w:r>
+        <w:t>users</w:t>
+      </w:r>
+      <w:proofErr w:type="spellEnd"/>
+      <w:r>
+        <w:t xml:space="preserve"> </w:t>
+      </w:r>
+      <w:r>
+        <w:t>dans</w:t>
+      </w:r>
+      <w:r>
+        <w:t xml:space="preserve"> la base de donnés</w:t>
+      </w:r>
+    </w:p>
+    <w:p>
+      <w:pPr>
+        <w:pStyle w:val="Paragraphedeliste"/>
+        <w:ind w:left="1429"/>
+      </w:pPr>
     </w:p>
     <w:p>
       <w:pPr>
@@ -78,11 +152,33 @@
     </w:p>
     <w:p>
       <w:pPr>
-        <w:pStyle w:val="Titre1"/>
-      </w:pPr>
-      <w:r>
-        <w:t>Problèmes Rencontrés</w:t>
-      </w:r>
+        <w:pStyle w:val="Paragraphedeliste"/>
+        <w:numPr>
+          <w:ilvl w:val="0"/>
+          <w:numId w:val="6"/>
+        </w:numPr>
+      </w:pPr>
+      <w:r>
+        <w:t xml:space="preserve">Connecter la DB avec le projet pour faire en sorte les </w:t>
+      </w:r>
+      <w:proofErr w:type="spellStart"/>
+      <w:r>
+        <w:t>users</w:t>
+      </w:r>
+      <w:proofErr w:type="spellEnd"/>
+      <w:r>
+        <w:t xml:space="preserve"> dans la </w:t>
+      </w:r>
+      <w:proofErr w:type="spellStart"/>
+      <w:r>
+        <w:t>db</w:t>
+      </w:r>
+      <w:proofErr w:type="spellEnd"/>
+      <w:r>
+        <w:t xml:space="preserve"> puissent se connecter sur la page « login » du projet</w:t>
+      </w:r>
+      <w:bookmarkStart w:id="0" w:name="_GoBack"/>
+      <w:bookmarkEnd w:id="0"/>
     </w:p>
     <w:sectPr>
       <w:headerReference w:type="even" r:id="rId7"/>
@@ -101,7 +197,7 @@
 </file>
 
 <file path=word/endnotes.xml><?xml version="1.0" encoding="utf-8"?>
-<w:endnotes xmlns:wpc="http://schemas.microsoft.com/office/word/2010/wordprocessingCanvas" xmlns:cx="http://schemas.microsoft.com/office/drawing/2014/chartex" xmlns:cx1="http://schemas.microsoft.com/office/drawing/2015/9/8/chartex" xmlns:cx2="http://schemas.microsoft.com/office/drawing/2015/10/21/chartex" xmlns:cx3="http://schemas.microsoft.com/office/drawing/2016/5/9/chartex" xmlns:cx4="http://schemas.microsoft.com/office/drawing/2016/5/10/chartex" xmlns:cx5="http://schemas.microsoft.com/office/drawing/2016/5/11/chartex" xmlns:cx6="http://schemas.microsoft.com/office/drawing/2016/5/12/chartex" xmlns:cx7="http://schemas.microsoft.com/office/drawing/2016/5/13/chartex" xmlns:cx8="http://schemas.microsoft.com/office/drawing/2016/5/14/chartex" xmlns:mc="http://schemas.openxmlformats.org/markup-compatibility/2006" xmlns:aink="http://schemas.microsoft.com/office/drawing/2016/ink" xmlns:am3d="http://schemas.microsoft.com/office/drawing/2017/model3d" xmlns:o="urn:schemas-microsoft-com:office:office" xmlns:r="http://schemas.openxmlformats.org/officeDocument/2006/relationships" xmlns:m="http://schemas.openxmlformats.org/officeDocument/2006/math" xmlns:v="urn:schemas-microsoft-com:vml" xmlns:wp14="http://schemas.microsoft.com/office/word/2010/wordprocessingDrawing" xmlns:wp="http://schemas.openxmlformats.org/drawingml/2006/wordprocessingDrawing" xmlns:w10="urn:schemas-microsoft-com:office:word" xmlns:w="http://schemas.openxmlformats.org/wordprocessingml/2006/main" xmlns:w14="http://schemas.microsoft.com/office/word/2010/wordml" xmlns:w15="http://schemas.microsoft.com/office/word/2012/wordml" xmlns:w16cid="http://schemas.microsoft.com/office/word/2016/wordml/cid" xmlns:w16se="http://schemas.microsoft.com/office/word/2015/wordml/symex" xmlns:wpg="http://schemas.microsoft.com/office/word/2010/wordprocessingGroup" xmlns:wpi="http://schemas.microsoft.com/office/word/2010/wordprocessingInk" xmlns:wne="http://schemas.microsoft.com/office/word/2006/wordml" xmlns:wps="http://schemas.microsoft.com/office/word/2010/wordprocessingShape" mc:Ignorable="w14 w15 w16se w16cid wp14">
+<w:endnotes xmlns:wpc="http://schemas.microsoft.com/office/word/2010/wordprocessingCanvas" xmlns:mc="http://schemas.openxmlformats.org/markup-compatibility/2006" xmlns:o="urn:schemas-microsoft-com:office:office" xmlns:r="http://schemas.openxmlformats.org/officeDocument/2006/relationships" xmlns:m="http://schemas.openxmlformats.org/officeDocument/2006/math" xmlns:v="urn:schemas-microsoft-com:vml" xmlns:wp14="http://schemas.microsoft.com/office/word/2010/wordprocessingDrawing" xmlns:wp="http://schemas.openxmlformats.org/drawingml/2006/wordprocessingDrawing" xmlns:w10="urn:schemas-microsoft-com:office:word" xmlns:w="http://schemas.openxmlformats.org/wordprocessingml/2006/main" xmlns:w14="http://schemas.microsoft.com/office/word/2010/wordml" xmlns:w15="http://schemas.microsoft.com/office/word/2012/wordml" xmlns:wpg="http://schemas.microsoft.com/office/word/2010/wordprocessingGroup" xmlns:wpi="http://schemas.microsoft.com/office/word/2010/wordprocessingInk" xmlns:wne="http://schemas.microsoft.com/office/word/2006/wordml" xmlns:wps="http://schemas.microsoft.com/office/word/2010/wordprocessingShape" mc:Ignorable="w14 w15 wp14">
   <w:endnote w:type="separator" w:id="-1">
     <w:p>
       <w:r>
@@ -120,7 +216,7 @@
 </file>
 
 <file path=word/footer1.xml><?xml version="1.0" encoding="utf-8"?>
-<w:ftr xmlns:wpc="http://schemas.microsoft.com/office/word/2010/wordprocessingCanvas" xmlns:cx="http://schemas.microsoft.com/office/drawing/2014/chartex" xmlns:cx1="http://schemas.microsoft.com/office/drawing/2015/9/8/chartex" xmlns:cx2="http://schemas.microsoft.com/office/drawing/2015/10/21/chartex" xmlns:cx3="http://schemas.microsoft.com/office/drawing/2016/5/9/chartex" xmlns:cx4="http://schemas.microsoft.com/office/drawing/2016/5/10/chartex" xmlns:cx5="http://schemas.microsoft.com/office/drawing/2016/5/11/chartex" xmlns:cx6="http://schemas.microsoft.com/office/drawing/2016/5/12/chartex" xmlns:cx7="http://schemas.microsoft.com/office/drawing/2016/5/13/chartex" xmlns:cx8="http://schemas.microsoft.com/office/drawing/2016/5/14/chartex" xmlns:mc="http://schemas.openxmlformats.org/markup-compatibility/2006" xmlns:aink="http://schemas.microsoft.com/office/drawing/2016/ink" xmlns:am3d="http://schemas.microsoft.com/office/drawing/2017/model3d" xmlns:o="urn:schemas-microsoft-com:office:office" xmlns:r="http://schemas.openxmlformats.org/officeDocument/2006/relationships" xmlns:m="http://schemas.openxmlformats.org/officeDocument/2006/math" xmlns:v="urn:schemas-microsoft-com:vml" xmlns:wp14="http://schemas.microsoft.com/office/word/2010/wordprocessingDrawing" xmlns:wp="http://schemas.openxmlformats.org/drawingml/2006/wordprocessingDrawing" xmlns:w10="urn:schemas-microsoft-com:office:word" xmlns:w="http://schemas.openxmlformats.org/wordprocessingml/2006/main" xmlns:w14="http://schemas.microsoft.com/office/word/2010/wordml" xmlns:w15="http://schemas.microsoft.com/office/word/2012/wordml" xmlns:w16cid="http://schemas.microsoft.com/office/word/2016/wordml/cid" xmlns:w16se="http://schemas.microsoft.com/office/word/2015/wordml/symex" xmlns:wpg="http://schemas.microsoft.com/office/word/2010/wordprocessingGroup" xmlns:wpi="http://schemas.microsoft.com/office/word/2010/wordprocessingInk" xmlns:wne="http://schemas.microsoft.com/office/word/2006/wordml" xmlns:wps="http://schemas.microsoft.com/office/word/2010/wordprocessingShape" mc:Ignorable="w14 w15 w16se w16cid wp14">
+<w:ftr xmlns:wpc="http://schemas.microsoft.com/office/word/2010/wordprocessingCanvas" xmlns:mc="http://schemas.openxmlformats.org/markup-compatibility/2006" xmlns:o="urn:schemas-microsoft-com:office:office" xmlns:r="http://schemas.openxmlformats.org/officeDocument/2006/relationships" xmlns:m="http://schemas.openxmlformats.org/officeDocument/2006/math" xmlns:v="urn:schemas-microsoft-com:vml" xmlns:wp14="http://schemas.microsoft.com/office/word/2010/wordprocessingDrawing" xmlns:wp="http://schemas.openxmlformats.org/drawingml/2006/wordprocessingDrawing" xmlns:w10="urn:schemas-microsoft-com:office:word" xmlns:w="http://schemas.openxmlformats.org/wordprocessingml/2006/main" xmlns:w14="http://schemas.microsoft.com/office/word/2010/wordml" xmlns:w15="http://schemas.microsoft.com/office/word/2012/wordml" xmlns:wpg="http://schemas.microsoft.com/office/word/2010/wordprocessingGroup" xmlns:wpi="http://schemas.microsoft.com/office/word/2010/wordprocessingInk" xmlns:wne="http://schemas.microsoft.com/office/word/2006/wordml" xmlns:wps="http://schemas.microsoft.com/office/word/2010/wordprocessingShape" mc:Ignorable="w14 w15 wp14">
   <w:p>
     <w:pPr>
       <w:pStyle w:val="Pieddepage"/>
@@ -130,7 +226,7 @@
 </file>
 
 <file path=word/footer2.xml><?xml version="1.0" encoding="utf-8"?>
-<w:ftr xmlns:wpc="http://schemas.microsoft.com/office/word/2010/wordprocessingCanvas" xmlns:cx="http://schemas.microsoft.com/office/drawing/2014/chartex" xmlns:cx1="http://schemas.microsoft.com/office/drawing/2015/9/8/chartex" xmlns:cx2="http://schemas.microsoft.com/office/drawing/2015/10/21/chartex" xmlns:cx3="http://schemas.microsoft.com/office/drawing/2016/5/9/chartex" xmlns:cx4="http://schemas.microsoft.com/office/drawing/2016/5/10/chartex" xmlns:cx5="http://schemas.microsoft.com/office/drawing/2016/5/11/chartex" xmlns:cx6="http://schemas.microsoft.com/office/drawing/2016/5/12/chartex" xmlns:cx7="http://schemas.microsoft.com/office/drawing/2016/5/13/chartex" xmlns:cx8="http://schemas.microsoft.com/office/drawing/2016/5/14/chartex" xmlns:mc="http://schemas.openxmlformats.org/markup-compatibility/2006" xmlns:aink="http://schemas.microsoft.com/office/drawing/2016/ink" xmlns:am3d="http://schemas.microsoft.com/office/drawing/2017/model3d" xmlns:o="urn:schemas-microsoft-com:office:office" xmlns:r="http://schemas.openxmlformats.org/officeDocument/2006/relationships" xmlns:m="http://schemas.openxmlformats.org/officeDocument/2006/math" xmlns:v="urn:schemas-microsoft-com:vml" xmlns:wp14="http://schemas.microsoft.com/office/word/2010/wordprocessingDrawing" xmlns:wp="http://schemas.openxmlformats.org/drawingml/2006/wordprocessingDrawing" xmlns:w10="urn:schemas-microsoft-com:office:word" xmlns:w="http://schemas.openxmlformats.org/wordprocessingml/2006/main" xmlns:w14="http://schemas.microsoft.com/office/word/2010/wordml" xmlns:w15="http://schemas.microsoft.com/office/word/2012/wordml" xmlns:w16cid="http://schemas.microsoft.com/office/word/2016/wordml/cid" xmlns:w16se="http://schemas.microsoft.com/office/word/2015/wordml/symex" xmlns:wpg="http://schemas.microsoft.com/office/word/2010/wordprocessingGroup" xmlns:wpi="http://schemas.microsoft.com/office/word/2010/wordprocessingInk" xmlns:wne="http://schemas.microsoft.com/office/word/2006/wordml" xmlns:wps="http://schemas.microsoft.com/office/word/2010/wordprocessingShape" mc:Ignorable="w14 w15 w16se w16cid wp14">
+<w:ftr xmlns:wpc="http://schemas.microsoft.com/office/word/2010/wordprocessingCanvas" xmlns:mc="http://schemas.openxmlformats.org/markup-compatibility/2006" xmlns:o="urn:schemas-microsoft-com:office:office" xmlns:r="http://schemas.openxmlformats.org/officeDocument/2006/relationships" xmlns:m="http://schemas.openxmlformats.org/officeDocument/2006/math" xmlns:v="urn:schemas-microsoft-com:vml" xmlns:wp14="http://schemas.microsoft.com/office/word/2010/wordprocessingDrawing" xmlns:wp="http://schemas.openxmlformats.org/drawingml/2006/wordprocessingDrawing" xmlns:w10="urn:schemas-microsoft-com:office:word" xmlns:w="http://schemas.openxmlformats.org/wordprocessingml/2006/main" xmlns:w14="http://schemas.microsoft.com/office/word/2010/wordml" xmlns:w15="http://schemas.microsoft.com/office/word/2012/wordml" xmlns:wpg="http://schemas.microsoft.com/office/word/2010/wordprocessingGroup" xmlns:wpi="http://schemas.microsoft.com/office/word/2010/wordprocessingInk" xmlns:wne="http://schemas.microsoft.com/office/word/2006/wordml" xmlns:wps="http://schemas.microsoft.com/office/word/2010/wordprocessingShape" mc:Ignorable="w14 w15 wp14">
   <w:p>
     <w:pPr>
       <w:pStyle w:val="Titre1"/>
@@ -139,14 +235,19 @@
       </w:rPr>
     </w:pPr>
     <w:r>
-      <w:t>Osama Shalhoub</w:t>
+      <w:t xml:space="preserve">Osama </w:t>
     </w:r>
+    <w:proofErr w:type="spellStart"/>
+    <w:r>
+      <w:t>Shalhoub</w:t>
+    </w:r>
+    <w:proofErr w:type="spellEnd"/>
   </w:p>
 </w:ftr>
 </file>
 
 <file path=word/footer3.xml><?xml version="1.0" encoding="utf-8"?>
-<w:ftr xmlns:wpc="http://schemas.microsoft.com/office/word/2010/wordprocessingCanvas" xmlns:cx="http://schemas.microsoft.com/office/drawing/2014/chartex" xmlns:cx1="http://schemas.microsoft.com/office/drawing/2015/9/8/chartex" xmlns:cx2="http://schemas.microsoft.com/office/drawing/2015/10/21/chartex" xmlns:cx3="http://schemas.microsoft.com/office/drawing/2016/5/9/chartex" xmlns:cx4="http://schemas.microsoft.com/office/drawing/2016/5/10/chartex" xmlns:cx5="http://schemas.microsoft.com/office/drawing/2016/5/11/chartex" xmlns:cx6="http://schemas.microsoft.com/office/drawing/2016/5/12/chartex" xmlns:cx7="http://schemas.microsoft.com/office/drawing/2016/5/13/chartex" xmlns:cx8="http://schemas.microsoft.com/office/drawing/2016/5/14/chartex" xmlns:mc="http://schemas.openxmlformats.org/markup-compatibility/2006" xmlns:aink="http://schemas.microsoft.com/office/drawing/2016/ink" xmlns:am3d="http://schemas.microsoft.com/office/drawing/2017/model3d" xmlns:o="urn:schemas-microsoft-com:office:office" xmlns:r="http://schemas.openxmlformats.org/officeDocument/2006/relationships" xmlns:m="http://schemas.openxmlformats.org/officeDocument/2006/math" xmlns:v="urn:schemas-microsoft-com:vml" xmlns:wp14="http://schemas.microsoft.com/office/word/2010/wordprocessingDrawing" xmlns:wp="http://schemas.openxmlformats.org/drawingml/2006/wordprocessingDrawing" xmlns:w10="urn:schemas-microsoft-com:office:word" xmlns:w="http://schemas.openxmlformats.org/wordprocessingml/2006/main" xmlns:w14="http://schemas.microsoft.com/office/word/2010/wordml" xmlns:w15="http://schemas.microsoft.com/office/word/2012/wordml" xmlns:w16cid="http://schemas.microsoft.com/office/word/2016/wordml/cid" xmlns:w16se="http://schemas.microsoft.com/office/word/2015/wordml/symex" xmlns:wpg="http://schemas.microsoft.com/office/word/2010/wordprocessingGroup" xmlns:wpi="http://schemas.microsoft.com/office/word/2010/wordprocessingInk" xmlns:wne="http://schemas.microsoft.com/office/word/2006/wordml" xmlns:wps="http://schemas.microsoft.com/office/word/2010/wordprocessingShape" mc:Ignorable="w14 w15 w16se w16cid wp14">
+<w:ftr xmlns:wpc="http://schemas.microsoft.com/office/word/2010/wordprocessingCanvas" xmlns:mc="http://schemas.openxmlformats.org/markup-compatibility/2006" xmlns:o="urn:schemas-microsoft-com:office:office" xmlns:r="http://schemas.openxmlformats.org/officeDocument/2006/relationships" xmlns:m="http://schemas.openxmlformats.org/officeDocument/2006/math" xmlns:v="urn:schemas-microsoft-com:vml" xmlns:wp14="http://schemas.microsoft.com/office/word/2010/wordprocessingDrawing" xmlns:wp="http://schemas.openxmlformats.org/drawingml/2006/wordprocessingDrawing" xmlns:w10="urn:schemas-microsoft-com:office:word" xmlns:w="http://schemas.openxmlformats.org/wordprocessingml/2006/main" xmlns:w14="http://schemas.microsoft.com/office/word/2010/wordml" xmlns:w15="http://schemas.microsoft.com/office/word/2012/wordml" xmlns:wpg="http://schemas.microsoft.com/office/word/2010/wordprocessingGroup" xmlns:wpi="http://schemas.microsoft.com/office/word/2010/wordprocessingInk" xmlns:wne="http://schemas.microsoft.com/office/word/2006/wordml" xmlns:wps="http://schemas.microsoft.com/office/word/2010/wordprocessingShape" mc:Ignorable="w14 w15 wp14">
   <w:p>
     <w:pPr>
       <w:pStyle w:val="Pieddepage"/>
@@ -156,7 +257,7 @@
 </file>
 
 <file path=word/footnotes.xml><?xml version="1.0" encoding="utf-8"?>
-<w:footnotes xmlns:wpc="http://schemas.microsoft.com/office/word/2010/wordprocessingCanvas" xmlns:cx="http://schemas.microsoft.com/office/drawing/2014/chartex" xmlns:cx1="http://schemas.microsoft.com/office/drawing/2015/9/8/chartex" xmlns:cx2="http://schemas.microsoft.com/office/drawing/2015/10/21/chartex" xmlns:cx3="http://schemas.microsoft.com/office/drawing/2016/5/9/chartex" xmlns:cx4="http://schemas.microsoft.com/office/drawing/2016/5/10/chartex" xmlns:cx5="http://schemas.microsoft.com/office/drawing/2016/5/11/chartex" xmlns:cx6="http://schemas.microsoft.com/office/drawing/2016/5/12/chartex" xmlns:cx7="http://schemas.microsoft.com/office/drawing/2016/5/13/chartex" xmlns:cx8="http://schemas.microsoft.com/office/drawing/2016/5/14/chartex" xmlns:mc="http://schemas.openxmlformats.org/markup-compatibility/2006" xmlns:aink="http://schemas.microsoft.com/office/drawing/2016/ink" xmlns:am3d="http://schemas.microsoft.com/office/drawing/2017/model3d" xmlns:o="urn:schemas-microsoft-com:office:office" xmlns:r="http://schemas.openxmlformats.org/officeDocument/2006/relationships" xmlns:m="http://schemas.openxmlformats.org/officeDocument/2006/math" xmlns:v="urn:schemas-microsoft-com:vml" xmlns:wp14="http://schemas.microsoft.com/office/word/2010/wordprocessingDrawing" xmlns:wp="http://schemas.openxmlformats.org/drawingml/2006/wordprocessingDrawing" xmlns:w10="urn:schemas-microsoft-com:office:word" xmlns:w="http://schemas.openxmlformats.org/wordprocessingml/2006/main" xmlns:w14="http://schemas.microsoft.com/office/word/2010/wordml" xmlns:w15="http://schemas.microsoft.com/office/word/2012/wordml" xmlns:w16cid="http://schemas.microsoft.com/office/word/2016/wordml/cid" xmlns:w16se="http://schemas.microsoft.com/office/word/2015/wordml/symex" xmlns:wpg="http://schemas.microsoft.com/office/word/2010/wordprocessingGroup" xmlns:wpi="http://schemas.microsoft.com/office/word/2010/wordprocessingInk" xmlns:wne="http://schemas.microsoft.com/office/word/2006/wordml" xmlns:wps="http://schemas.microsoft.com/office/word/2010/wordprocessingShape" mc:Ignorable="w14 w15 w16se w16cid wp14">
+<w:footnotes xmlns:wpc="http://schemas.microsoft.com/office/word/2010/wordprocessingCanvas" xmlns:mc="http://schemas.openxmlformats.org/markup-compatibility/2006" xmlns:o="urn:schemas-microsoft-com:office:office" xmlns:r="http://schemas.openxmlformats.org/officeDocument/2006/relationships" xmlns:m="http://schemas.openxmlformats.org/officeDocument/2006/math" xmlns:v="urn:schemas-microsoft-com:vml" xmlns:wp14="http://schemas.microsoft.com/office/word/2010/wordprocessingDrawing" xmlns:wp="http://schemas.openxmlformats.org/drawingml/2006/wordprocessingDrawing" xmlns:w10="urn:schemas-microsoft-com:office:word" xmlns:w="http://schemas.openxmlformats.org/wordprocessingml/2006/main" xmlns:w14="http://schemas.microsoft.com/office/word/2010/wordml" xmlns:w15="http://schemas.microsoft.com/office/word/2012/wordml" xmlns:wpg="http://schemas.microsoft.com/office/word/2010/wordprocessingGroup" xmlns:wpi="http://schemas.microsoft.com/office/word/2010/wordprocessingInk" xmlns:wne="http://schemas.microsoft.com/office/word/2006/wordml" xmlns:wps="http://schemas.microsoft.com/office/word/2010/wordprocessingShape" mc:Ignorable="w14 w15 wp14">
   <w:footnote w:type="separator" w:id="-1">
     <w:p>
       <w:r>
@@ -175,7 +276,7 @@
 </file>
 
 <file path=word/header1.xml><?xml version="1.0" encoding="utf-8"?>
-<w:hdr xmlns:wpc="http://schemas.microsoft.com/office/word/2010/wordprocessingCanvas" xmlns:cx="http://schemas.microsoft.com/office/drawing/2014/chartex" xmlns:cx1="http://schemas.microsoft.com/office/drawing/2015/9/8/chartex" xmlns:cx2="http://schemas.microsoft.com/office/drawing/2015/10/21/chartex" xmlns:cx3="http://schemas.microsoft.com/office/drawing/2016/5/9/chartex" xmlns:cx4="http://schemas.microsoft.com/office/drawing/2016/5/10/chartex" xmlns:cx5="http://schemas.microsoft.com/office/drawing/2016/5/11/chartex" xmlns:cx6="http://schemas.microsoft.com/office/drawing/2016/5/12/chartex" xmlns:cx7="http://schemas.microsoft.com/office/drawing/2016/5/13/chartex" xmlns:cx8="http://schemas.microsoft.com/office/drawing/2016/5/14/chartex" xmlns:mc="http://schemas.openxmlformats.org/markup-compatibility/2006" xmlns:aink="http://schemas.microsoft.com/office/drawing/2016/ink" xmlns:am3d="http://schemas.microsoft.com/office/drawing/2017/model3d" xmlns:o="urn:schemas-microsoft-com:office:office" xmlns:r="http://schemas.openxmlformats.org/officeDocument/2006/relationships" xmlns:m="http://schemas.openxmlformats.org/officeDocument/2006/math" xmlns:v="urn:schemas-microsoft-com:vml" xmlns:wp14="http://schemas.microsoft.com/office/word/2010/wordprocessingDrawing" xmlns:wp="http://schemas.openxmlformats.org/drawingml/2006/wordprocessingDrawing" xmlns:w10="urn:schemas-microsoft-com:office:word" xmlns:w="http://schemas.openxmlformats.org/wordprocessingml/2006/main" xmlns:w14="http://schemas.microsoft.com/office/word/2010/wordml" xmlns:w15="http://schemas.microsoft.com/office/word/2012/wordml" xmlns:w16cid="http://schemas.microsoft.com/office/word/2016/wordml/cid" xmlns:w16se="http://schemas.microsoft.com/office/word/2015/wordml/symex" xmlns:wpg="http://schemas.microsoft.com/office/word/2010/wordprocessingGroup" xmlns:wpi="http://schemas.microsoft.com/office/word/2010/wordprocessingInk" xmlns:wne="http://schemas.microsoft.com/office/word/2006/wordml" xmlns:wps="http://schemas.microsoft.com/office/word/2010/wordprocessingShape" mc:Ignorable="w14 w15 w16se w16cid wp14">
+<w:hdr xmlns:wpc="http://schemas.microsoft.com/office/word/2010/wordprocessingCanvas" xmlns:mc="http://schemas.openxmlformats.org/markup-compatibility/2006" xmlns:o="urn:schemas-microsoft-com:office:office" xmlns:r="http://schemas.openxmlformats.org/officeDocument/2006/relationships" xmlns:m="http://schemas.openxmlformats.org/officeDocument/2006/math" xmlns:v="urn:schemas-microsoft-com:vml" xmlns:wp14="http://schemas.microsoft.com/office/word/2010/wordprocessingDrawing" xmlns:wp="http://schemas.openxmlformats.org/drawingml/2006/wordprocessingDrawing" xmlns:w10="urn:schemas-microsoft-com:office:word" xmlns:w="http://schemas.openxmlformats.org/wordprocessingml/2006/main" xmlns:w14="http://schemas.microsoft.com/office/word/2010/wordml" xmlns:w15="http://schemas.microsoft.com/office/word/2012/wordml" xmlns:wpg="http://schemas.microsoft.com/office/word/2010/wordprocessingGroup" xmlns:wpi="http://schemas.microsoft.com/office/word/2010/wordprocessingInk" xmlns:wne="http://schemas.microsoft.com/office/word/2006/wordml" xmlns:wps="http://schemas.microsoft.com/office/word/2010/wordprocessingShape" mc:Ignorable="w14 w15 wp14">
   <w:p>
     <w:pPr>
       <w:pStyle w:val="En-tte"/>
@@ -185,7 +286,7 @@
 </file>
 
 <file path=word/header2.xml><?xml version="1.0" encoding="utf-8"?>
-<w:hdr xmlns:wpc="http://schemas.microsoft.com/office/word/2010/wordprocessingCanvas" xmlns:cx="http://schemas.microsoft.com/office/drawing/2014/chartex" xmlns:cx1="http://schemas.microsoft.com/office/drawing/2015/9/8/chartex" xmlns:cx2="http://schemas.microsoft.com/office/drawing/2015/10/21/chartex" xmlns:cx3="http://schemas.microsoft.com/office/drawing/2016/5/9/chartex" xmlns:cx4="http://schemas.microsoft.com/office/drawing/2016/5/10/chartex" xmlns:cx5="http://schemas.microsoft.com/office/drawing/2016/5/11/chartex" xmlns:cx6="http://schemas.microsoft.com/office/drawing/2016/5/12/chartex" xmlns:cx7="http://schemas.microsoft.com/office/drawing/2016/5/13/chartex" xmlns:cx8="http://schemas.microsoft.com/office/drawing/2016/5/14/chartex" xmlns:mc="http://schemas.openxmlformats.org/markup-compatibility/2006" xmlns:aink="http://schemas.microsoft.com/office/drawing/2016/ink" xmlns:am3d="http://schemas.microsoft.com/office/drawing/2017/model3d" xmlns:o="urn:schemas-microsoft-com:office:office" xmlns:r="http://schemas.openxmlformats.org/officeDocument/2006/relationships" xmlns:m="http://schemas.openxmlformats.org/officeDocument/2006/math" xmlns:v="urn:schemas-microsoft-com:vml" xmlns:wp14="http://schemas.microsoft.com/office/word/2010/wordprocessingDrawing" xmlns:wp="http://schemas.openxmlformats.org/drawingml/2006/wordprocessingDrawing" xmlns:w10="urn:schemas-microsoft-com:office:word" xmlns:w="http://schemas.openxmlformats.org/wordprocessingml/2006/main" xmlns:w14="http://schemas.microsoft.com/office/word/2010/wordml" xmlns:w15="http://schemas.microsoft.com/office/word/2012/wordml" xmlns:w16cid="http://schemas.microsoft.com/office/word/2016/wordml/cid" xmlns:w16se="http://schemas.microsoft.com/office/word/2015/wordml/symex" xmlns:wpg="http://schemas.microsoft.com/office/word/2010/wordprocessingGroup" xmlns:wpi="http://schemas.microsoft.com/office/word/2010/wordprocessingInk" xmlns:wne="http://schemas.microsoft.com/office/word/2006/wordml" xmlns:wps="http://schemas.microsoft.com/office/word/2010/wordprocessingShape" mc:Ignorable="w14 w15 w16se w16cid wp14">
+<w:hdr xmlns:wpc="http://schemas.microsoft.com/office/word/2010/wordprocessingCanvas" xmlns:mc="http://schemas.openxmlformats.org/markup-compatibility/2006" xmlns:o="urn:schemas-microsoft-com:office:office" xmlns:r="http://schemas.openxmlformats.org/officeDocument/2006/relationships" xmlns:m="http://schemas.openxmlformats.org/officeDocument/2006/math" xmlns:v="urn:schemas-microsoft-com:vml" xmlns:wp14="http://schemas.microsoft.com/office/word/2010/wordprocessingDrawing" xmlns:wp="http://schemas.openxmlformats.org/drawingml/2006/wordprocessingDrawing" xmlns:w10="urn:schemas-microsoft-com:office:word" xmlns:w="http://schemas.openxmlformats.org/wordprocessingml/2006/main" xmlns:w14="http://schemas.microsoft.com/office/word/2010/wordml" xmlns:w15="http://schemas.microsoft.com/office/word/2012/wordml" xmlns:wpg="http://schemas.microsoft.com/office/word/2010/wordprocessingGroup" xmlns:wpi="http://schemas.microsoft.com/office/word/2010/wordprocessingInk" xmlns:wne="http://schemas.microsoft.com/office/word/2006/wordml" xmlns:wps="http://schemas.microsoft.com/office/word/2010/wordprocessingShape" mc:Ignorable="w14 w15 wp14">
   <w:p>
     <w:pPr>
       <w:pStyle w:val="Titre2"/>
@@ -256,16 +357,16 @@
       <w:t>Journal</w:t>
     </w:r>
     <w:r>
-      <w:t xml:space="preserve"> de trav</w:t>
-    </w:r>
-    <w:bookmarkStart w:id="0" w:name="_GoBack"/>
-    <w:bookmarkEnd w:id="0"/>
-    <w:r>
-      <w:t>ail -</w:t>
+      <w:t xml:space="preserve"> de travail -</w:t>
     </w:r>
     <w:r>
-      <w:t xml:space="preserve"> Osama Shalhoub</w:t>
+      <w:t xml:space="preserve"> Osama </w:t>
     </w:r>
+    <w:proofErr w:type="spellStart"/>
+    <w:r>
+      <w:t>Shalhoub</w:t>
+    </w:r>
+    <w:proofErr w:type="spellEnd"/>
   </w:p>
   <w:p>
     <w:pPr>
@@ -276,14 +377,19 @@
       <w:t xml:space="preserve">Group 6 – </w:t>
     </w:r>
     <w:r>
-      <w:t>Système Ticketing</w:t>
+      <w:t xml:space="preserve">Système </w:t>
     </w:r>
+    <w:proofErr w:type="spellStart"/>
+    <w:r>
+      <w:t>Ticketing</w:t>
+    </w:r>
+    <w:proofErr w:type="spellEnd"/>
   </w:p>
 </w:hdr>
 </file>
 
 <file path=word/header3.xml><?xml version="1.0" encoding="utf-8"?>
-<w:hdr xmlns:wpc="http://schemas.microsoft.com/office/word/2010/wordprocessingCanvas" xmlns:cx="http://schemas.microsoft.com/office/drawing/2014/chartex" xmlns:cx1="http://schemas.microsoft.com/office/drawing/2015/9/8/chartex" xmlns:cx2="http://schemas.microsoft.com/office/drawing/2015/10/21/chartex" xmlns:cx3="http://schemas.microsoft.com/office/drawing/2016/5/9/chartex" xmlns:cx4="http://schemas.microsoft.com/office/drawing/2016/5/10/chartex" xmlns:cx5="http://schemas.microsoft.com/office/drawing/2016/5/11/chartex" xmlns:cx6="http://schemas.microsoft.com/office/drawing/2016/5/12/chartex" xmlns:cx7="http://schemas.microsoft.com/office/drawing/2016/5/13/chartex" xmlns:cx8="http://schemas.microsoft.com/office/drawing/2016/5/14/chartex" xmlns:mc="http://schemas.openxmlformats.org/markup-compatibility/2006" xmlns:aink="http://schemas.microsoft.com/office/drawing/2016/ink" xmlns:am3d="http://schemas.microsoft.com/office/drawing/2017/model3d" xmlns:o="urn:schemas-microsoft-com:office:office" xmlns:r="http://schemas.openxmlformats.org/officeDocument/2006/relationships" xmlns:m="http://schemas.openxmlformats.org/officeDocument/2006/math" xmlns:v="urn:schemas-microsoft-com:vml" xmlns:wp14="http://schemas.microsoft.com/office/word/2010/wordprocessingDrawing" xmlns:wp="http://schemas.openxmlformats.org/drawingml/2006/wordprocessingDrawing" xmlns:w10="urn:schemas-microsoft-com:office:word" xmlns:w="http://schemas.openxmlformats.org/wordprocessingml/2006/main" xmlns:w14="http://schemas.microsoft.com/office/word/2010/wordml" xmlns:w15="http://schemas.microsoft.com/office/word/2012/wordml" xmlns:w16cid="http://schemas.microsoft.com/office/word/2016/wordml/cid" xmlns:w16se="http://schemas.microsoft.com/office/word/2015/wordml/symex" xmlns:wpg="http://schemas.microsoft.com/office/word/2010/wordprocessingGroup" xmlns:wpi="http://schemas.microsoft.com/office/word/2010/wordprocessingInk" xmlns:wne="http://schemas.microsoft.com/office/word/2006/wordml" xmlns:wps="http://schemas.microsoft.com/office/word/2010/wordprocessingShape" mc:Ignorable="w14 w15 w16se w16cid wp14">
+<w:hdr xmlns:wpc="http://schemas.microsoft.com/office/word/2010/wordprocessingCanvas" xmlns:mc="http://schemas.openxmlformats.org/markup-compatibility/2006" xmlns:o="urn:schemas-microsoft-com:office:office" xmlns:r="http://schemas.openxmlformats.org/officeDocument/2006/relationships" xmlns:m="http://schemas.openxmlformats.org/officeDocument/2006/math" xmlns:v="urn:schemas-microsoft-com:vml" xmlns:wp14="http://schemas.microsoft.com/office/word/2010/wordprocessingDrawing" xmlns:wp="http://schemas.openxmlformats.org/drawingml/2006/wordprocessingDrawing" xmlns:w10="urn:schemas-microsoft-com:office:word" xmlns:w="http://schemas.openxmlformats.org/wordprocessingml/2006/main" xmlns:w14="http://schemas.microsoft.com/office/word/2010/wordml" xmlns:w15="http://schemas.microsoft.com/office/word/2012/wordml" xmlns:wpg="http://schemas.microsoft.com/office/word/2010/wordprocessingGroup" xmlns:wpi="http://schemas.microsoft.com/office/word/2010/wordprocessingInk" xmlns:wne="http://schemas.microsoft.com/office/word/2006/wordml" xmlns:wps="http://schemas.microsoft.com/office/word/2010/wordprocessingShape" mc:Ignorable="w14 w15 wp14">
   <w:p>
     <w:pPr>
       <w:pStyle w:val="En-tte"/>
@@ -293,8 +399,121 @@
 </file>
 
 <file path=word/numbering.xml><?xml version="1.0" encoding="utf-8"?>
-<w:numbering xmlns:wpc="http://schemas.microsoft.com/office/word/2010/wordprocessingCanvas" xmlns:cx="http://schemas.microsoft.com/office/drawing/2014/chartex" xmlns:cx1="http://schemas.microsoft.com/office/drawing/2015/9/8/chartex" xmlns:cx2="http://schemas.microsoft.com/office/drawing/2015/10/21/chartex" xmlns:cx3="http://schemas.microsoft.com/office/drawing/2016/5/9/chartex" xmlns:cx4="http://schemas.microsoft.com/office/drawing/2016/5/10/chartex" xmlns:cx5="http://schemas.microsoft.com/office/drawing/2016/5/11/chartex" xmlns:cx6="http://schemas.microsoft.com/office/drawing/2016/5/12/chartex" xmlns:cx7="http://schemas.microsoft.com/office/drawing/2016/5/13/chartex" xmlns:cx8="http://schemas.microsoft.com/office/drawing/2016/5/14/chartex" xmlns:mc="http://schemas.openxmlformats.org/markup-compatibility/2006" xmlns:aink="http://schemas.microsoft.com/office/drawing/2016/ink" xmlns:am3d="http://schemas.microsoft.com/office/drawing/2017/model3d" xmlns:o="urn:schemas-microsoft-com:office:office" xmlns:r="http://schemas.openxmlformats.org/officeDocument/2006/relationships" xmlns:m="http://schemas.openxmlformats.org/officeDocument/2006/math" xmlns:v="urn:schemas-microsoft-com:vml" xmlns:wp14="http://schemas.microsoft.com/office/word/2010/wordprocessingDrawing" xmlns:wp="http://schemas.openxmlformats.org/drawingml/2006/wordprocessingDrawing" xmlns:w10="urn:schemas-microsoft-com:office:word" xmlns:w="http://schemas.openxmlformats.org/wordprocessingml/2006/main" xmlns:w14="http://schemas.microsoft.com/office/word/2010/wordml" xmlns:w15="http://schemas.microsoft.com/office/word/2012/wordml" xmlns:w16cid="http://schemas.microsoft.com/office/word/2016/wordml/cid" xmlns:w16se="http://schemas.microsoft.com/office/word/2015/wordml/symex" xmlns:wpg="http://schemas.microsoft.com/office/word/2010/wordprocessingGroup" xmlns:wpi="http://schemas.microsoft.com/office/word/2010/wordprocessingInk" xmlns:wne="http://schemas.microsoft.com/office/word/2006/wordml" xmlns:wps="http://schemas.microsoft.com/office/word/2010/wordprocessingShape" mc:Ignorable="w14 w15 w16se w16cid wp14">
+<w:numbering xmlns:wpc="http://schemas.microsoft.com/office/word/2010/wordprocessingCanvas" xmlns:mc="http://schemas.openxmlformats.org/markup-compatibility/2006" xmlns:o="urn:schemas-microsoft-com:office:office" xmlns:r="http://schemas.openxmlformats.org/officeDocument/2006/relationships" xmlns:m="http://schemas.openxmlformats.org/officeDocument/2006/math" xmlns:v="urn:schemas-microsoft-com:vml" xmlns:wp14="http://schemas.microsoft.com/office/word/2010/wordprocessingDrawing" xmlns:wp="http://schemas.openxmlformats.org/drawingml/2006/wordprocessingDrawing" xmlns:w10="urn:schemas-microsoft-com:office:word" xmlns:w="http://schemas.openxmlformats.org/wordprocessingml/2006/main" xmlns:w14="http://schemas.microsoft.com/office/word/2010/wordml" xmlns:w15="http://schemas.microsoft.com/office/word/2012/wordml" xmlns:wpg="http://schemas.microsoft.com/office/word/2010/wordprocessingGroup" xmlns:wpi="http://schemas.microsoft.com/office/word/2010/wordprocessingInk" xmlns:wne="http://schemas.microsoft.com/office/word/2006/wordml" xmlns:wps="http://schemas.microsoft.com/office/word/2010/wordprocessingShape" mc:Ignorable="w14 w15 wp14">
   <w:abstractNum w:abstractNumId="0" w15:restartNumberingAfterBreak="0">
+    <w:nsid w:val="10326FC6"/>
+    <w:multiLevelType w:val="hybridMultilevel"/>
+    <w:tmpl w:val="826E5794"/>
+    <w:lvl w:ilvl="0" w:tplc="100C0001">
+      <w:start w:val="1"/>
+      <w:numFmt w:val="bullet"/>
+      <w:lvlText w:val=""/>
+      <w:lvlJc w:val="left"/>
+      <w:pPr>
+        <w:ind w:left="1429" w:hanging="360"/>
+      </w:pPr>
+      <w:rPr>
+        <w:rFonts w:ascii="Symbol" w:hAnsi="Symbol" w:hint="default"/>
+      </w:rPr>
+    </w:lvl>
+    <w:lvl w:ilvl="1" w:tplc="100C0003" w:tentative="1">
+      <w:start w:val="1"/>
+      <w:numFmt w:val="bullet"/>
+      <w:lvlText w:val="o"/>
+      <w:lvlJc w:val="left"/>
+      <w:pPr>
+        <w:ind w:left="2149" w:hanging="360"/>
+      </w:pPr>
+      <w:rPr>
+        <w:rFonts w:ascii="Courier New" w:hAnsi="Courier New" w:cs="Courier New" w:hint="default"/>
+      </w:rPr>
+    </w:lvl>
+    <w:lvl w:ilvl="2" w:tplc="100C0005" w:tentative="1">
+      <w:start w:val="1"/>
+      <w:numFmt w:val="bullet"/>
+      <w:lvlText w:val=""/>
+      <w:lvlJc w:val="left"/>
+      <w:pPr>
+        <w:ind w:left="2869" w:hanging="360"/>
+      </w:pPr>
+      <w:rPr>
+        <w:rFonts w:ascii="Wingdings" w:hAnsi="Wingdings" w:hint="default"/>
+      </w:rPr>
+    </w:lvl>
+    <w:lvl w:ilvl="3" w:tplc="100C0001" w:tentative="1">
+      <w:start w:val="1"/>
+      <w:numFmt w:val="bullet"/>
+      <w:lvlText w:val=""/>
+      <w:lvlJc w:val="left"/>
+      <w:pPr>
+        <w:ind w:left="3589" w:hanging="360"/>
+      </w:pPr>
+      <w:rPr>
+        <w:rFonts w:ascii="Symbol" w:hAnsi="Symbol" w:hint="default"/>
+      </w:rPr>
+    </w:lvl>
+    <w:lvl w:ilvl="4" w:tplc="100C0003" w:tentative="1">
+      <w:start w:val="1"/>
+      <w:numFmt w:val="bullet"/>
+      <w:lvlText w:val="o"/>
+      <w:lvlJc w:val="left"/>
+      <w:pPr>
+        <w:ind w:left="4309" w:hanging="360"/>
+      </w:pPr>
+      <w:rPr>
+        <w:rFonts w:ascii="Courier New" w:hAnsi="Courier New" w:cs="Courier New" w:hint="default"/>
+      </w:rPr>
+    </w:lvl>
+    <w:lvl w:ilvl="5" w:tplc="100C0005" w:tentative="1">
+      <w:start w:val="1"/>
+      <w:numFmt w:val="bullet"/>
+      <w:lvlText w:val=""/>
+      <w:lvlJc w:val="left"/>
+      <w:pPr>
+        <w:ind w:left="5029" w:hanging="360"/>
+      </w:pPr>
+      <w:rPr>
+        <w:rFonts w:ascii="Wingdings" w:hAnsi="Wingdings" w:hint="default"/>
+      </w:rPr>
+    </w:lvl>
+    <w:lvl w:ilvl="6" w:tplc="100C0001" w:tentative="1">
+      <w:start w:val="1"/>
+      <w:numFmt w:val="bullet"/>
+      <w:lvlText w:val=""/>
+      <w:lvlJc w:val="left"/>
+      <w:pPr>
+        <w:ind w:left="5749" w:hanging="360"/>
+      </w:pPr>
+      <w:rPr>
+        <w:rFonts w:ascii="Symbol" w:hAnsi="Symbol" w:hint="default"/>
+      </w:rPr>
+    </w:lvl>
+    <w:lvl w:ilvl="7" w:tplc="100C0003" w:tentative="1">
+      <w:start w:val="1"/>
+      <w:numFmt w:val="bullet"/>
+      <w:lvlText w:val="o"/>
+      <w:lvlJc w:val="left"/>
+      <w:pPr>
+        <w:ind w:left="6469" w:hanging="360"/>
+      </w:pPr>
+      <w:rPr>
+        <w:rFonts w:ascii="Courier New" w:hAnsi="Courier New" w:cs="Courier New" w:hint="default"/>
+      </w:rPr>
+    </w:lvl>
+    <w:lvl w:ilvl="8" w:tplc="100C0005" w:tentative="1">
+      <w:start w:val="1"/>
+      <w:numFmt w:val="bullet"/>
+      <w:lvlText w:val=""/>
+      <w:lvlJc w:val="left"/>
+      <w:pPr>
+        <w:ind w:left="7189" w:hanging="360"/>
+      </w:pPr>
+      <w:rPr>
+        <w:rFonts w:ascii="Wingdings" w:hAnsi="Wingdings" w:hint="default"/>
+      </w:rPr>
+    </w:lvl>
+  </w:abstractNum>
+  <w:abstractNum w:abstractNumId="1" w15:restartNumberingAfterBreak="0">
     <w:nsid w:val="3A3F333A"/>
     <w:multiLevelType w:val="hybridMultilevel"/>
     <w:tmpl w:val="CE9E0D54"/>
@@ -407,7 +626,7 @@
       </w:rPr>
     </w:lvl>
   </w:abstractNum>
-  <w:abstractNum w:abstractNumId="1" w15:restartNumberingAfterBreak="0">
+  <w:abstractNum w:abstractNumId="2" w15:restartNumberingAfterBreak="0">
     <w:nsid w:val="4EBF46A1"/>
     <w:multiLevelType w:val="hybridMultilevel"/>
     <w:tmpl w:val="13E80A06"/>
@@ -520,7 +739,120 @@
       </w:rPr>
     </w:lvl>
   </w:abstractNum>
-  <w:abstractNum w:abstractNumId="2" w15:restartNumberingAfterBreak="0">
+  <w:abstractNum w:abstractNumId="3" w15:restartNumberingAfterBreak="0">
+    <w:nsid w:val="66454260"/>
+    <w:multiLevelType w:val="hybridMultilevel"/>
+    <w:tmpl w:val="57D60E46"/>
+    <w:lvl w:ilvl="0" w:tplc="100C0001">
+      <w:start w:val="1"/>
+      <w:numFmt w:val="bullet"/>
+      <w:lvlText w:val=""/>
+      <w:lvlJc w:val="left"/>
+      <w:pPr>
+        <w:ind w:left="1429" w:hanging="360"/>
+      </w:pPr>
+      <w:rPr>
+        <w:rFonts w:ascii="Symbol" w:hAnsi="Symbol" w:hint="default"/>
+      </w:rPr>
+    </w:lvl>
+    <w:lvl w:ilvl="1" w:tplc="100C0003" w:tentative="1">
+      <w:start w:val="1"/>
+      <w:numFmt w:val="bullet"/>
+      <w:lvlText w:val="o"/>
+      <w:lvlJc w:val="left"/>
+      <w:pPr>
+        <w:ind w:left="2149" w:hanging="360"/>
+      </w:pPr>
+      <w:rPr>
+        <w:rFonts w:ascii="Courier New" w:hAnsi="Courier New" w:cs="Courier New" w:hint="default"/>
+      </w:rPr>
+    </w:lvl>
+    <w:lvl w:ilvl="2" w:tplc="100C0005" w:tentative="1">
+      <w:start w:val="1"/>
+      <w:numFmt w:val="bullet"/>
+      <w:lvlText w:val=""/>
+      <w:lvlJc w:val="left"/>
+      <w:pPr>
+        <w:ind w:left="2869" w:hanging="360"/>
+      </w:pPr>
+      <w:rPr>
+        <w:rFonts w:ascii="Wingdings" w:hAnsi="Wingdings" w:hint="default"/>
+      </w:rPr>
+    </w:lvl>
+    <w:lvl w:ilvl="3" w:tplc="100C0001" w:tentative="1">
+      <w:start w:val="1"/>
+      <w:numFmt w:val="bullet"/>
+      <w:lvlText w:val=""/>
+      <w:lvlJc w:val="left"/>
+      <w:pPr>
+        <w:ind w:left="3589" w:hanging="360"/>
+      </w:pPr>
+      <w:rPr>
+        <w:rFonts w:ascii="Symbol" w:hAnsi="Symbol" w:hint="default"/>
+      </w:rPr>
+    </w:lvl>
+    <w:lvl w:ilvl="4" w:tplc="100C0003" w:tentative="1">
+      <w:start w:val="1"/>
+      <w:numFmt w:val="bullet"/>
+      <w:lvlText w:val="o"/>
+      <w:lvlJc w:val="left"/>
+      <w:pPr>
+        <w:ind w:left="4309" w:hanging="360"/>
+      </w:pPr>
+      <w:rPr>
+        <w:rFonts w:ascii="Courier New" w:hAnsi="Courier New" w:cs="Courier New" w:hint="default"/>
+      </w:rPr>
+    </w:lvl>
+    <w:lvl w:ilvl="5" w:tplc="100C0005" w:tentative="1">
+      <w:start w:val="1"/>
+      <w:numFmt w:val="bullet"/>
+      <w:lvlText w:val=""/>
+      <w:lvlJc w:val="left"/>
+      <w:pPr>
+        <w:ind w:left="5029" w:hanging="360"/>
+      </w:pPr>
+      <w:rPr>
+        <w:rFonts w:ascii="Wingdings" w:hAnsi="Wingdings" w:hint="default"/>
+      </w:rPr>
+    </w:lvl>
+    <w:lvl w:ilvl="6" w:tplc="100C0001" w:tentative="1">
+      <w:start w:val="1"/>
+      <w:numFmt w:val="bullet"/>
+      <w:lvlText w:val=""/>
+      <w:lvlJc w:val="left"/>
+      <w:pPr>
+        <w:ind w:left="5749" w:hanging="360"/>
+      </w:pPr>
+      <w:rPr>
+        <w:rFonts w:ascii="Symbol" w:hAnsi="Symbol" w:hint="default"/>
+      </w:rPr>
+    </w:lvl>
+    <w:lvl w:ilvl="7" w:tplc="100C0003" w:tentative="1">
+      <w:start w:val="1"/>
+      <w:numFmt w:val="bullet"/>
+      <w:lvlText w:val="o"/>
+      <w:lvlJc w:val="left"/>
+      <w:pPr>
+        <w:ind w:left="6469" w:hanging="360"/>
+      </w:pPr>
+      <w:rPr>
+        <w:rFonts w:ascii="Courier New" w:hAnsi="Courier New" w:cs="Courier New" w:hint="default"/>
+      </w:rPr>
+    </w:lvl>
+    <w:lvl w:ilvl="8" w:tplc="100C0005" w:tentative="1">
+      <w:start w:val="1"/>
+      <w:numFmt w:val="bullet"/>
+      <w:lvlText w:val=""/>
+      <w:lvlJc w:val="left"/>
+      <w:pPr>
+        <w:ind w:left="7189" w:hanging="360"/>
+      </w:pPr>
+      <w:rPr>
+        <w:rFonts w:ascii="Wingdings" w:hAnsi="Wingdings" w:hint="default"/>
+      </w:rPr>
+    </w:lvl>
+  </w:abstractNum>
+  <w:abstractNum w:abstractNumId="4" w15:restartNumberingAfterBreak="0">
     <w:nsid w:val="6B043C0B"/>
     <w:multiLevelType w:val="hybridMultilevel"/>
     <w:tmpl w:val="40B26EC2"/>
@@ -633,7 +965,7 @@
       </w:rPr>
     </w:lvl>
   </w:abstractNum>
-  <w:abstractNum w:abstractNumId="3" w15:restartNumberingAfterBreak="0">
+  <w:abstractNum w:abstractNumId="5" w15:restartNumberingAfterBreak="0">
     <w:nsid w:val="7734497E"/>
     <w:multiLevelType w:val="hybridMultilevel"/>
     <w:tmpl w:val="7A00CCA2"/>
@@ -747,22 +1079,28 @@
     </w:lvl>
   </w:abstractNum>
   <w:num w:numId="1">
+    <w:abstractNumId w:val="4"/>
+  </w:num>
+  <w:num w:numId="2">
+    <w:abstractNumId w:val="1"/>
+  </w:num>
+  <w:num w:numId="3">
+    <w:abstractNumId w:val="5"/>
+  </w:num>
+  <w:num w:numId="4">
     <w:abstractNumId w:val="2"/>
   </w:num>
-  <w:num w:numId="2">
-    <w:abstractNumId w:val="0"/>
-  </w:num>
-  <w:num w:numId="3">
+  <w:num w:numId="5">
     <w:abstractNumId w:val="3"/>
   </w:num>
-  <w:num w:numId="4">
-    <w:abstractNumId w:val="1"/>
+  <w:num w:numId="6">
+    <w:abstractNumId w:val="0"/>
   </w:num>
 </w:numbering>
 </file>
 
 <file path=word/styles.xml><?xml version="1.0" encoding="utf-8"?>
-<w:styles xmlns:mc="http://schemas.openxmlformats.org/markup-compatibility/2006" xmlns:r="http://schemas.openxmlformats.org/officeDocument/2006/relationships" xmlns:w="http://schemas.openxmlformats.org/wordprocessingml/2006/main" xmlns:w14="http://schemas.microsoft.com/office/word/2010/wordml" xmlns:w15="http://schemas.microsoft.com/office/word/2012/wordml" xmlns:w16cid="http://schemas.microsoft.com/office/word/2016/wordml/cid" xmlns:w16se="http://schemas.microsoft.com/office/word/2015/wordml/symex" mc:Ignorable="w14 w15 w16se w16cid">
+<w:styles xmlns:mc="http://schemas.openxmlformats.org/markup-compatibility/2006" xmlns:r="http://schemas.openxmlformats.org/officeDocument/2006/relationships" xmlns:w="http://schemas.openxmlformats.org/wordprocessingml/2006/main" xmlns:w14="http://schemas.microsoft.com/office/word/2010/wordml" xmlns:w15="http://schemas.microsoft.com/office/word/2012/wordml" mc:Ignorable="w14 w15">
   <w:docDefaults>
     <w:rPrDefault>
       <w:rPr>
@@ -778,7 +1116,7 @@
       </w:pPr>
     </w:pPrDefault>
   </w:docDefaults>
-  <w:latentStyles w:defLockedState="0" w:defUIPriority="99" w:defSemiHidden="0" w:defUnhideWhenUsed="0" w:defQFormat="0" w:count="376">
+  <w:latentStyles w:defLockedState="0" w:defUIPriority="99" w:defSemiHidden="0" w:defUnhideWhenUsed="0" w:defQFormat="0" w:count="371">
     <w:lsdException w:name="Normal" w:uiPriority="0" w:qFormat="1"/>
     <w:lsdException w:name="heading 1" w:uiPriority="9" w:qFormat="1"/>
     <w:lsdException w:name="heading 2" w:semiHidden="1" w:uiPriority="9" w:unhideWhenUsed="1" w:qFormat="1"/>
@@ -1150,11 +1488,6 @@
     <w:lsdException w:name="List Table 5 Dark Accent 6" w:uiPriority="50"/>
     <w:lsdException w:name="List Table 6 Colorful Accent 6" w:uiPriority="51"/>
     <w:lsdException w:name="List Table 7 Colorful Accent 6" w:uiPriority="52"/>
-    <w:lsdException w:name="Mention" w:semiHidden="1" w:unhideWhenUsed="1"/>
-    <w:lsdException w:name="Smart Hyperlink" w:semiHidden="1" w:unhideWhenUsed="1"/>
-    <w:lsdException w:name="Hashtag" w:semiHidden="1" w:unhideWhenUsed="1"/>
-    <w:lsdException w:name="Unresolved Mention" w:semiHidden="1" w:unhideWhenUsed="1"/>
-    <w:lsdException w:name="Smart Link" w:semiHidden="1" w:unhideWhenUsed="1"/>
   </w:latentStyles>
   <w:style w:type="paragraph" w:default="1" w:styleId="Normal">
     <w:name w:val="Normal"/>

</xml_diff>